<commit_message>
commit project management plan
</commit_message>
<xml_diff>
--- a/docs/Project management Plan.docx
+++ b/docs/Project management Plan.docx
@@ -2294,8 +2294,6 @@
         </w:rPr>
         <w:t>4.</w:t>
       </w:r>
-      <w:bookmarkStart w:id="0" w:name="_GoBack"/>
-      <w:bookmarkEnd w:id="0"/>
       <w:r>
         <w:rPr>
           <w:rFonts w:asciiTheme="minorHAnsi" w:hAnsiTheme="minorHAnsi"/>
@@ -4983,7 +4981,25 @@
           <w:sz w:val="22"/>
           <w:szCs w:val="22"/>
         </w:rPr>
-        <w:t>which is kept as backup for the initial procedure that is being implemented.</w:t>
+        <w:t xml:space="preserve">which is kept as backup for the initial </w:t>
+      </w:r>
+      <w:r>
+        <w:rPr>
+          <w:rFonts w:asciiTheme="minorHAnsi" w:hAnsiTheme="minorHAnsi"/>
+          <w:sz w:val="22"/>
+          <w:szCs w:val="22"/>
+        </w:rPr>
+        <w:t>procedure that is to be</w:t>
+      </w:r>
+      <w:bookmarkStart w:id="0" w:name="_GoBack"/>
+      <w:bookmarkEnd w:id="0"/>
+      <w:r>
+        <w:rPr>
+          <w:rFonts w:asciiTheme="minorHAnsi" w:hAnsiTheme="minorHAnsi"/>
+          <w:sz w:val="22"/>
+          <w:szCs w:val="22"/>
+        </w:rPr>
+        <w:t xml:space="preserve"> implemented.</w:t>
       </w:r>
     </w:p>
     <w:p>
@@ -7401,7 +7417,7 @@
 </file>
 
 <file path=customXml/itemProps1.xml><?xml version="1.0" encoding="utf-8"?>
-<ds:datastoreItem xmlns:ds="http://schemas.openxmlformats.org/officeDocument/2006/customXml" ds:itemID="{891FCA87-2224-4473-90C4-6EDAE901184E}">
+<ds:datastoreItem xmlns:ds="http://schemas.openxmlformats.org/officeDocument/2006/customXml" ds:itemID="{796CC829-1F7B-47AD-8DE2-7BE1FAE9B6DF}">
   <ds:schemaRefs>
     <ds:schemaRef ds:uri="http://schemas.openxmlformats.org/officeDocument/2006/bibliography"/>
   </ds:schemaRefs>

</xml_diff>